<commit_message>
se ajusta espacio en templates
se ajusta espacio en templates
</commit_message>
<xml_diff>
--- a/Nirho/reportes/reporteEVO360Individual.docx
+++ b/Nirho/reportes/reporteEVO360Individual.docx
@@ -23,7 +23,7 @@
             <wp:docPr id="2" name="Imagen 8">
               <a:extLst xmlns:a="http://schemas.openxmlformats.org/drawingml/2006/main">
                 <a:ext uri="{FF2B5EF4-FFF2-40B4-BE49-F238E27FC236}">
-                  <a16:creationId xmlns:o="urn:schemas-microsoft-com:office:office" xmlns:v="urn:schemas-microsoft-com:vml" xmlns:w10="urn:schemas-microsoft-com:office:word" xmlns:w="http://schemas.openxmlformats.org/wordprocessingml/2006/main" xmlns="" xmlns:p="http://schemas.openxmlformats.org/presentationml/2006/main" xmlns:a16="http://schemas.microsoft.com/office/drawing/2014/main" xmlns:lc="http://schemas.openxmlformats.org/drawingml/2006/lockedCanvas" id="{2240AD09-3D51-2C42-A469-E4451D99F06B}"/>
+                  <a16:creationId xmlns:lc="http://schemas.openxmlformats.org/drawingml/2006/lockedCanvas" xmlns:a16="http://schemas.microsoft.com/office/drawing/2014/main" xmlns:p="http://schemas.openxmlformats.org/presentationml/2006/main" xmlns="" xmlns:w="http://schemas.openxmlformats.org/wordprocessingml/2006/main" xmlns:w10="urn:schemas-microsoft-com:office:word" xmlns:v="urn:schemas-microsoft-com:vml" xmlns:o="urn:schemas-microsoft-com:office:office" id="{2240AD09-3D51-2C42-A469-E4451D99F06B}"/>
                 </a:ext>
               </a:extLst>
             </wp:docPr>
@@ -37,7 +37,7 @@
                     <pic:cNvPr id="9" name="Imagen 8">
                       <a:extLst>
                         <a:ext uri="{FF2B5EF4-FFF2-40B4-BE49-F238E27FC236}">
-                          <a16:creationId xmlns:o="urn:schemas-microsoft-com:office:office" xmlns:v="urn:schemas-microsoft-com:vml" xmlns:w10="urn:schemas-microsoft-com:office:word" xmlns:w="http://schemas.openxmlformats.org/wordprocessingml/2006/main" xmlns="" xmlns:p="http://schemas.openxmlformats.org/presentationml/2006/main" xmlns:a16="http://schemas.microsoft.com/office/drawing/2014/main" xmlns:lc="http://schemas.openxmlformats.org/drawingml/2006/lockedCanvas" id="{2240AD09-3D51-2C42-A469-E4451D99F06B}"/>
+                          <a16:creationId xmlns:lc="http://schemas.openxmlformats.org/drawingml/2006/lockedCanvas" xmlns:a16="http://schemas.microsoft.com/office/drawing/2014/main" xmlns:p="http://schemas.openxmlformats.org/presentationml/2006/main" xmlns="" xmlns:w="http://schemas.openxmlformats.org/wordprocessingml/2006/main" xmlns:w10="urn:schemas-microsoft-com:office:word" xmlns:v="urn:schemas-microsoft-com:vml" xmlns:o="urn:schemas-microsoft-com:office:office" id="{2240AD09-3D51-2C42-A469-E4451D99F06B}"/>
                         </a:ext>
                       </a:extLst>
                     </pic:cNvPr>
@@ -84,6 +84,7 @@
         </w:rPr>
         <w:t xml:space="preserve">  </w:t>
       </w:r>
+      <w:proofErr w:type="spellStart"/>
       <w:r>
         <w:rPr>
           <w:b/>
@@ -91,6 +92,7 @@
         </w:rPr>
         <w:t>nombre.participante</w:t>
       </w:r>
+      <w:proofErr w:type="spellEnd"/>
     </w:p>
     <w:p/>
     <w:p/>
@@ -316,10 +318,10 @@
             <v:path o:extrusionok="f" gradientshapeok="t" o:connecttype="rect"/>
             <o:lock v:ext="edit" aspectratio="t"/>
           </v:shapetype>
-          <v:shape id="_x0000_i1025" type="#_x0000_t75" style="width:519.75pt;height:225pt" o:ole="">
+          <v:shape id="_x0000_i1025" type="#_x0000_t75" style="width:519.4pt;height:225.1pt" o:ole="">
             <v:imagedata r:id="rId9" o:title=""/>
           </v:shape>
-          <o:OLEObject Type="Embed" ProgID="PBrush" ShapeID="_x0000_i1025" DrawAspect="Content" ObjectID="_1607482855" r:id="rId10"/>
+          <o:OLEObject Type="Embed" ProgID="PBrush" ShapeID="_x0000_i1025" DrawAspect="Content" ObjectID="_1607484368" r:id="rId10"/>
         </w:object>
       </w:r>
     </w:p>
@@ -749,18 +751,7 @@
                 <w:szCs w:val="16"/>
                 <w:lang w:eastAsia="es-MX"/>
               </w:rPr>
-              <w:t>Descripció</w:t>
-            </w:r>
-            <w:r>
-              <w:rPr>
-                <w:rFonts w:ascii="Tahoma" w:eastAsia="Times New Roman" w:hAnsi="Tahoma" w:cs="Tahoma"/>
-                <w:b/>
-                <w:bCs/>
-                <w:sz w:val="16"/>
-                <w:szCs w:val="16"/>
-                <w:lang w:eastAsia="es-MX"/>
-              </w:rPr>
-              <w:t>n</w:t>
+              <w:t>Descripción</w:t>
             </w:r>
           </w:p>
         </w:tc>
@@ -1945,6 +1936,12 @@
       </w:tr>
     </w:tbl>
     <w:p/>
+    <w:p/>
+    <w:p/>
+    <w:p>
+      <w:bookmarkStart w:id="3" w:name="_GoBack"/>
+      <w:bookmarkEnd w:id="3"/>
+    </w:p>
     <w:p>
       <w:r>
         <w:br/>
@@ -1954,7 +1951,6 @@
           <w:noProof/>
           <w:lang w:eastAsia="es-MX"/>
         </w:rPr>
-        <w:lastRenderedPageBreak/>
         <w:drawing>
           <wp:inline distT="0" distB="0" distL="0" distR="0" wp14:anchorId="5C364418" wp14:editId="28DF2775">
             <wp:extent cx="5486400" cy="3200400"/>
@@ -1991,8 +1987,6 @@
           </wp:inline>
         </w:drawing>
       </w:r>
-      <w:bookmarkStart w:id="3" w:name="_GoBack"/>
-      <w:bookmarkEnd w:id="3"/>
     </w:p>
     <w:p/>
     <w:sectPr>
@@ -2347,7 +2341,7 @@
         </mc:Choice>
         <mc:Fallback>
           <w:pict>
-            <v:shapetype w14:anchorId="4379676B" id="_x0000_t6" coordsize="21600,21600" o:spt="6" path="m,l,21600r21600,xe">
+            <v:shapetype w14:anchorId="7C0BC73B" id="_x0000_t6" coordsize="21600,21600" o:spt="6" path="m,l,21600r21600,xe">
               <v:stroke joinstyle="miter"/>
               <v:path gradientshapeok="t" o:connecttype="custom" o:connectlocs="0,0;0,10800;0,21600;10800,21600;21600,21600;10800,10800" textboxrect="1800,12600,12600,19800"/>
             </v:shapetype>
@@ -2398,7 +2392,7 @@
                       <a:effectLst/>
                       <a:extLst>
                         <a:ext uri="{C572A759-6A51-4108-AA02-DFA0A04FC94B}">
-                          <ma14:wrappingTextBoxFlag xmlns:mo="http://schemas.microsoft.com/office/mac/office/2008/main" xmlns:mv="urn:schemas-microsoft-com:mac:vml" xmlns:ma14="http://schemas.microsoft.com/office/mac/drawingml/2011/main" xmlns:w="http://schemas.openxmlformats.org/wordprocessingml/2006/main" xmlns:w10="urn:schemas-microsoft-com:office:word" xmlns:v="urn:schemas-microsoft-com:vml" xmlns:o="urn:schemas-microsoft-com:office:office" xmlns="" xmlns:w16se="http://schemas.microsoft.com/office/word/2015/wordml/symex" xmlns:cx="http://schemas.microsoft.com/office/drawing/2014/chartex"/>
+                          <ma14:wrappingTextBoxFlag xmlns:cx="http://schemas.microsoft.com/office/drawing/2014/chartex" xmlns:w16se="http://schemas.microsoft.com/office/word/2015/wordml/symex" xmlns="" xmlns:o="urn:schemas-microsoft-com:office:office" xmlns:v="urn:schemas-microsoft-com:vml" xmlns:w10="urn:schemas-microsoft-com:office:word" xmlns:w="http://schemas.openxmlformats.org/wordprocessingml/2006/main" xmlns:ma14="http://schemas.microsoft.com/office/mac/drawingml/2011/main" xmlns:mv="urn:schemas-microsoft-com:mac:vml" xmlns:mo="http://schemas.microsoft.com/office/mac/office/2008/main"/>
                         </a:ext>
                       </a:extLst>
                     </wps:spPr>
@@ -2630,7 +2624,7 @@
         </mc:Choice>
         <mc:Fallback>
           <w:pict>
-            <v:shape w14:anchorId="3E4B6462" id="Snip Single Corner Rectangle 14" o:spid="_x0000_s1026" style="position:absolute;margin-left:475.65pt;margin-top:-64.75pt;width:126pt;height:117pt;rotation:-90;z-index:-251655680;visibility:visible;mso-wrap-style:square;mso-width-percent:0;mso-height-percent:0;mso-wrap-distance-left:9pt;mso-wrap-distance-top:0;mso-wrap-distance-right:9pt;mso-wrap-distance-bottom:0;mso-position-horizontal:absolute;mso-position-horizontal-relative:text;mso-position-vertical:absolute;mso-position-vertical-relative:text;mso-width-percent:0;mso-height-percent:0;mso-width-relative:margin;mso-height-relative:margin;v-text-anchor:middle" coordsize="1600200,1485900" o:gfxdata="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" path="m,l857250,r400050,742950l1600200,1485900,,1485900,,xe" fillcolor="#677378" stroked="f">
+            <v:shape w14:anchorId="795AECB6" id="Snip Single Corner Rectangle 14" o:spid="_x0000_s1026" style="position:absolute;margin-left:475.65pt;margin-top:-64.75pt;width:126pt;height:117pt;rotation:-90;z-index:-251655680;visibility:visible;mso-wrap-style:square;mso-width-percent:0;mso-height-percent:0;mso-wrap-distance-left:9pt;mso-wrap-distance-top:0;mso-wrap-distance-right:9pt;mso-wrap-distance-bottom:0;mso-position-horizontal:absolute;mso-position-horizontal-relative:text;mso-position-vertical:absolute;mso-position-vertical-relative:text;mso-width-percent:0;mso-height-percent:0;mso-width-relative:margin;mso-height-relative:margin;v-text-anchor:middle" coordsize="1600200,1485900" o:gfxdata="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" path="m,l857250,r400050,742950l1600200,1485900,,1485900,,xe" fillcolor="#677378" stroked="f">
               <v:shadow on="t" color="black" opacity="22937f" origin=",.5" offset="0,.63889mm"/>
               <v:path arrowok="t" o:connecttype="custom" o:connectlocs="0,0;857250,0;1257300,742950;1600200,1485900;0,1485900;0,0" o:connectangles="0,0,0,0,0,0"/>
             </v:shape>
@@ -2733,7 +2727,7 @@
         </mc:Choice>
         <mc:Fallback>
           <w:pict>
-            <v:rect w14:anchorId="22200E37" id="Rectángulo 2" o:spid="_x0000_s1026" style="position:absolute;margin-left:465.15pt;margin-top:17.8pt;width:29.7pt;height:25.5pt;z-index:251687936;visibility:visible;mso-wrap-style:square;mso-width-percent:0;mso-height-percent:0;mso-wrap-distance-left:9pt;mso-wrap-distance-top:0;mso-wrap-distance-right:9pt;mso-wrap-distance-bottom:0;mso-position-horizontal:absolute;mso-position-horizontal-relative:text;mso-position-vertical:absolute;mso-position-vertical-relative:text;mso-width-percent:0;mso-height-percent:0;mso-width-relative:margin;mso-height-relative:margin;v-text-anchor:middle" o:gfxdata="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" fillcolor="#b8c426" stroked="f" strokeweight="2pt"/>
+            <v:rect w14:anchorId="42FAABDD" id="Rectángulo 2" o:spid="_x0000_s1026" style="position:absolute;margin-left:465.15pt;margin-top:17.8pt;width:29.7pt;height:25.5pt;z-index:251687936;visibility:visible;mso-wrap-style:square;mso-width-percent:0;mso-height-percent:0;mso-wrap-distance-left:9pt;mso-wrap-distance-top:0;mso-wrap-distance-right:9pt;mso-wrap-distance-bottom:0;mso-position-horizontal:absolute;mso-position-horizontal-relative:text;mso-position-vertical:absolute;mso-position-vertical-relative:text;mso-width-percent:0;mso-height-percent:0;mso-width-relative:margin;mso-height-relative:margin;v-text-anchor:middle" o:gfxdata="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" fillcolor="#b8c426" stroked="f" strokeweight="2pt"/>
           </w:pict>
         </mc:Fallback>
       </mc:AlternateContent>
@@ -3383,7 +3377,7 @@
         </mc:Choice>
         <mc:Fallback>
           <w:pict>
-            <v:rect w14:anchorId="597523F9" id="Rectángulo 2" o:spid="_x0000_s1026" style="position:absolute;margin-left:470.7pt;margin-top:.25pt;width:16.2pt;height:14.25pt;z-index:251656192;visibility:visible;mso-wrap-style:square;mso-width-percent:0;mso-height-percent:0;mso-wrap-distance-left:9pt;mso-wrap-distance-top:0;mso-wrap-distance-right:9pt;mso-wrap-distance-bottom:0;mso-position-horizontal:absolute;mso-position-horizontal-relative:text;mso-position-vertical:absolute;mso-position-vertical-relative:text;mso-width-percent:0;mso-height-percent:0;mso-width-relative:margin;mso-height-relative:margin;v-text-anchor:middle" o:gfxdata="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" fillcolor="#b8c426" stroked="f" strokeweight="2pt"/>
+            <v:rect w14:anchorId="6BEE64FA" id="Rectángulo 2" o:spid="_x0000_s1026" style="position:absolute;margin-left:470.7pt;margin-top:.25pt;width:16.2pt;height:14.25pt;z-index:251656192;visibility:visible;mso-wrap-style:square;mso-width-percent:0;mso-height-percent:0;mso-wrap-distance-left:9pt;mso-wrap-distance-top:0;mso-wrap-distance-right:9pt;mso-wrap-distance-bottom:0;mso-position-horizontal:absolute;mso-position-horizontal-relative:text;mso-position-vertical:absolute;mso-position-vertical-relative:text;mso-width-percent:0;mso-height-percent:0;mso-width-relative:margin;mso-height-relative:margin;v-text-anchor:middle" o:gfxdata="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" fillcolor="#b8c426" stroked="f" strokeweight="2pt"/>
           </w:pict>
         </mc:Fallback>
       </mc:AlternateContent>
@@ -3464,7 +3458,7 @@
         </mc:Choice>
         <mc:Fallback>
           <w:pict>
-            <v:rect w14:anchorId="595593DE" id="Rectángulo 1" o:spid="_x0000_s1026" style="position:absolute;margin-left:-108.3pt;margin-top:-55.65pt;width:241.5pt;height:831.75pt;z-index:-251680768;visibility:visible;mso-wrap-style:square;mso-width-percent:0;mso-height-percent:0;mso-wrap-distance-left:9pt;mso-wrap-distance-top:0;mso-wrap-distance-right:9pt;mso-wrap-distance-bottom:0;mso-position-horizontal:absolute;mso-position-horizontal-relative:text;mso-position-vertical:absolute;mso-position-vertical-relative:text;mso-width-percent:0;mso-height-percent:0;mso-width-relative:margin;mso-height-relative:margin;v-text-anchor:middle" o:gfxdata="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" fillcolor="#b8c426" stroked="f" strokeweight="2pt"/>
+            <v:rect w14:anchorId="60CEB416" id="Rectángulo 1" o:spid="_x0000_s1026" style="position:absolute;margin-left:-108.3pt;margin-top:-55.65pt;width:241.5pt;height:831.75pt;z-index:-251680768;visibility:visible;mso-wrap-style:square;mso-width-percent:0;mso-height-percent:0;mso-wrap-distance-left:9pt;mso-wrap-distance-top:0;mso-wrap-distance-right:9pt;mso-wrap-distance-bottom:0;mso-position-horizontal:absolute;mso-position-horizontal-relative:text;mso-position-vertical:absolute;mso-position-vertical-relative:text;mso-width-percent:0;mso-height-percent:0;mso-width-relative:margin;mso-height-relative:margin;v-text-anchor:middle" o:gfxdata="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" fillcolor="#b8c426" stroked="f" strokeweight="2pt"/>
           </w:pict>
         </mc:Fallback>
       </mc:AlternateContent>
@@ -4983,11 +4977,11 @@
         </c:dLbls>
         <c:marker val="1"/>
         <c:smooth val="0"/>
-        <c:axId val="143090544"/>
-        <c:axId val="143094896"/>
+        <c:axId val="-18631360"/>
+        <c:axId val="-18625376"/>
       </c:lineChart>
       <c:catAx>
-        <c:axId val="143090544"/>
+        <c:axId val="-18631360"/>
         <c:scaling>
           <c:orientation val="minMax"/>
         </c:scaling>
@@ -5030,7 +5024,7 @@
             <a:endParaRPr lang="es-MX"/>
           </a:p>
         </c:txPr>
-        <c:crossAx val="143094896"/>
+        <c:crossAx val="-18625376"/>
         <c:crosses val="autoZero"/>
         <c:auto val="1"/>
         <c:lblAlgn val="ctr"/>
@@ -5038,7 +5032,7 @@
         <c:noMultiLvlLbl val="0"/>
       </c:catAx>
       <c:valAx>
-        <c:axId val="143094896"/>
+        <c:axId val="-18625376"/>
         <c:scaling>
           <c:orientation val="minMax"/>
         </c:scaling>
@@ -5089,7 +5083,7 @@
             <a:endParaRPr lang="es-MX"/>
           </a:p>
         </c:txPr>
-        <c:crossAx val="143090544"/>
+        <c:crossAx val="-18631360"/>
         <c:crosses val="autoZero"/>
         <c:crossBetween val="between"/>
       </c:valAx>
@@ -5433,11 +5427,11 @@
           <c:showPercent val="0"/>
           <c:showBubbleSize val="0"/>
         </c:dLbls>
-        <c:axId val="143088368"/>
-        <c:axId val="143096528"/>
+        <c:axId val="-18627008"/>
+        <c:axId val="-18628640"/>
       </c:radarChart>
       <c:catAx>
-        <c:axId val="143088368"/>
+        <c:axId val="-18627008"/>
         <c:scaling>
           <c:orientation val="minMax"/>
         </c:scaling>
@@ -5480,7 +5474,7 @@
             <a:endParaRPr lang="es-MX"/>
           </a:p>
         </c:txPr>
-        <c:crossAx val="143096528"/>
+        <c:crossAx val="-18628640"/>
         <c:crosses val="autoZero"/>
         <c:auto val="1"/>
         <c:lblAlgn val="ctr"/>
@@ -5488,7 +5482,7 @@
         <c:noMultiLvlLbl val="0"/>
       </c:catAx>
       <c:valAx>
-        <c:axId val="143096528"/>
+        <c:axId val="-18628640"/>
         <c:scaling>
           <c:orientation val="minMax"/>
         </c:scaling>
@@ -5539,7 +5533,7 @@
             <a:endParaRPr lang="es-MX"/>
           </a:p>
         </c:txPr>
-        <c:crossAx val="143088368"/>
+        <c:crossAx val="-18627008"/>
         <c:crosses val="autoZero"/>
         <c:crossBetween val="between"/>
       </c:valAx>
@@ -6995,7 +6989,7 @@
 </file>
 
 <file path=customXml/itemProps1.xml><?xml version="1.0" encoding="utf-8"?>
-<ds:datastoreItem xmlns:ds="http://schemas.openxmlformats.org/officeDocument/2006/customXml" ds:itemID="{ECB0317B-5CCA-4224-82CB-5BE1DCB75BAF}">
+<ds:datastoreItem xmlns:ds="http://schemas.openxmlformats.org/officeDocument/2006/customXml" ds:itemID="{D008BF69-3754-4DFC-AAE8-6905FE9CE2B1}">
   <ds:schemaRefs>
     <ds:schemaRef ds:uri="http://schemas.openxmlformats.org/officeDocument/2006/bibliography"/>
   </ds:schemaRefs>

</xml_diff>

<commit_message>
add grafica de promedios participantes
add grafica de promedios participantes
</commit_message>
<xml_diff>
--- a/Nirho/reportes/reporteEVO360Individual.docx
+++ b/Nirho/reportes/reporteEVO360Individual.docx
@@ -23,7 +23,7 @@
             <wp:docPr id="2" name="Imagen 8">
               <a:extLst xmlns:a="http://schemas.openxmlformats.org/drawingml/2006/main">
                 <a:ext uri="{FF2B5EF4-FFF2-40B4-BE49-F238E27FC236}">
-                  <a16:creationId xmlns:lc="http://schemas.openxmlformats.org/drawingml/2006/lockedCanvas" xmlns:a16="http://schemas.microsoft.com/office/drawing/2014/main" xmlns:p="http://schemas.openxmlformats.org/presentationml/2006/main" xmlns="" xmlns:w="http://schemas.openxmlformats.org/wordprocessingml/2006/main" xmlns:w10="urn:schemas-microsoft-com:office:word" xmlns:v="urn:schemas-microsoft-com:vml" xmlns:o="urn:schemas-microsoft-com:office:office" id="{2240AD09-3D51-2C42-A469-E4451D99F06B}"/>
+                  <a16:creationId xmlns:o="urn:schemas-microsoft-com:office:office" xmlns:v="urn:schemas-microsoft-com:vml" xmlns:w10="urn:schemas-microsoft-com:office:word" xmlns:w="http://schemas.openxmlformats.org/wordprocessingml/2006/main" xmlns="" xmlns:p="http://schemas.openxmlformats.org/presentationml/2006/main" xmlns:a16="http://schemas.microsoft.com/office/drawing/2014/main" xmlns:lc="http://schemas.openxmlformats.org/drawingml/2006/lockedCanvas" id="{2240AD09-3D51-2C42-A469-E4451D99F06B}"/>
                 </a:ext>
               </a:extLst>
             </wp:docPr>
@@ -37,7 +37,7 @@
                     <pic:cNvPr id="9" name="Imagen 8">
                       <a:extLst>
                         <a:ext uri="{FF2B5EF4-FFF2-40B4-BE49-F238E27FC236}">
-                          <a16:creationId xmlns:lc="http://schemas.openxmlformats.org/drawingml/2006/lockedCanvas" xmlns:a16="http://schemas.microsoft.com/office/drawing/2014/main" xmlns:p="http://schemas.openxmlformats.org/presentationml/2006/main" xmlns="" xmlns:w="http://schemas.openxmlformats.org/wordprocessingml/2006/main" xmlns:w10="urn:schemas-microsoft-com:office:word" xmlns:v="urn:schemas-microsoft-com:vml" xmlns:o="urn:schemas-microsoft-com:office:office" id="{2240AD09-3D51-2C42-A469-E4451D99F06B}"/>
+                          <a16:creationId xmlns:o="urn:schemas-microsoft-com:office:office" xmlns:v="urn:schemas-microsoft-com:vml" xmlns:w10="urn:schemas-microsoft-com:office:word" xmlns:w="http://schemas.openxmlformats.org/wordprocessingml/2006/main" xmlns="" xmlns:p="http://schemas.openxmlformats.org/presentationml/2006/main" xmlns:a16="http://schemas.microsoft.com/office/drawing/2014/main" xmlns:lc="http://schemas.openxmlformats.org/drawingml/2006/lockedCanvas" id="{2240AD09-3D51-2C42-A469-E4451D99F06B}"/>
                         </a:ext>
                       </a:extLst>
                     </pic:cNvPr>
@@ -84,7 +84,6 @@
         </w:rPr>
         <w:t xml:space="preserve">  </w:t>
       </w:r>
-      <w:proofErr w:type="spellStart"/>
       <w:r>
         <w:rPr>
           <w:b/>
@@ -92,7 +91,6 @@
         </w:rPr>
         <w:t>nombre.participante</w:t>
       </w:r>
-      <w:proofErr w:type="spellEnd"/>
     </w:p>
     <w:p/>
     <w:p/>
@@ -321,7 +319,7 @@
           <v:shape id="_x0000_i1025" type="#_x0000_t75" style="width:519.4pt;height:225.1pt" o:ole="">
             <v:imagedata r:id="rId9" o:title=""/>
           </v:shape>
-          <o:OLEObject Type="Embed" ProgID="PBrush" ShapeID="_x0000_i1025" DrawAspect="Content" ObjectID="_1608057413" r:id="rId10"/>
+          <o:OLEObject Type="Embed" ProgID="PBrush" ShapeID="_x0000_i1025" DrawAspect="Content" ObjectID="_1608542443" r:id="rId10"/>
         </w:object>
       </w:r>
     </w:p>
@@ -1022,7 +1020,6 @@
     <w:p/>
     <w:p/>
     <w:p>
-      <w:bookmarkStart w:id="3" w:name="_GoBack"/>
       <w:r>
         <w:rPr>
           <w:noProof/>
@@ -1042,15 +1039,42 @@
           </wp:inline>
         </w:drawing>
       </w:r>
-      <w:bookmarkEnd w:id="3"/>
     </w:p>
     <w:p/>
     <w:p/>
+    <w:p>
+      <w:bookmarkStart w:id="3" w:name="_GoBack"/>
+      <w:r>
+        <w:rPr>
+          <w:noProof/>
+          <w:lang w:eastAsia="es-MX"/>
+        </w:rPr>
+        <w:drawing>
+          <wp:inline distT="0" distB="0" distL="0" distR="0">
+            <wp:extent cx="5486400" cy="3200400"/>
+            <wp:effectExtent l="0" t="0" r="0" b="0"/>
+            <wp:docPr id="12" name="Gráfico 12"/>
+            <wp:cNvGraphicFramePr/>
+            <a:graphic xmlns:a="http://schemas.openxmlformats.org/drawingml/2006/main">
+              <a:graphicData uri="http://schemas.openxmlformats.org/drawingml/2006/chart">
+                <c:chart xmlns:c="http://schemas.openxmlformats.org/drawingml/2006/chart" xmlns:r="http://schemas.openxmlformats.org/officeDocument/2006/relationships" r:id="rId15"/>
+              </a:graphicData>
+            </a:graphic>
+          </wp:inline>
+        </w:drawing>
+      </w:r>
+      <w:bookmarkEnd w:id="3"/>
+    </w:p>
+    <w:p>
+      <w:pPr>
+        <w:jc w:val="center"/>
+      </w:pPr>
+    </w:p>
     <w:sectPr>
-      <w:headerReference w:type="default" r:id="rId15"/>
-      <w:footerReference w:type="default" r:id="rId16"/>
-      <w:headerReference w:type="first" r:id="rId17"/>
-      <w:footerReference w:type="first" r:id="rId18"/>
+      <w:headerReference w:type="default" r:id="rId16"/>
+      <w:footerReference w:type="default" r:id="rId17"/>
+      <w:headerReference w:type="first" r:id="rId18"/>
+      <w:footerReference w:type="first" r:id="rId19"/>
       <w:pgSz w:w="12240" w:h="15840"/>
       <w:pgMar w:top="1521" w:right="1701" w:bottom="1417" w:left="1701" w:header="708" w:footer="1390" w:gutter="0"/>
       <w:cols w:space="708"/>
@@ -1398,7 +1422,7 @@
         </mc:Choice>
         <mc:Fallback>
           <w:pict>
-            <v:shapetype w14:anchorId="6644EE2E" id="_x0000_t6" coordsize="21600,21600" o:spt="6" path="m,l,21600r21600,xe">
+            <v:shapetype w14:anchorId="63C30038" id="_x0000_t6" coordsize="21600,21600" o:spt="6" path="m,l,21600r21600,xe">
               <v:stroke joinstyle="miter"/>
               <v:path gradientshapeok="t" o:connecttype="custom" o:connectlocs="0,0;0,10800;0,21600;10800,21600;21600,21600;10800,10800" textboxrect="1800,12600,12600,19800"/>
             </v:shapetype>
@@ -1449,7 +1473,7 @@
                       <a:effectLst/>
                       <a:extLst>
                         <a:ext uri="{C572A759-6A51-4108-AA02-DFA0A04FC94B}">
-                          <ma14:wrappingTextBoxFlag xmlns:cx="http://schemas.microsoft.com/office/drawing/2014/chartex" xmlns:w16se="http://schemas.microsoft.com/office/word/2015/wordml/symex" xmlns="" xmlns:o="urn:schemas-microsoft-com:office:office" xmlns:v="urn:schemas-microsoft-com:vml" xmlns:w10="urn:schemas-microsoft-com:office:word" xmlns:w="http://schemas.openxmlformats.org/wordprocessingml/2006/main" xmlns:ma14="http://schemas.microsoft.com/office/mac/drawingml/2011/main" xmlns:mv="urn:schemas-microsoft-com:mac:vml" xmlns:mo="http://schemas.microsoft.com/office/mac/office/2008/main"/>
+                          <ma14:wrappingTextBoxFlag xmlns:mo="http://schemas.microsoft.com/office/mac/office/2008/main" xmlns:mv="urn:schemas-microsoft-com:mac:vml" xmlns:ma14="http://schemas.microsoft.com/office/mac/drawingml/2011/main" xmlns:w="http://schemas.openxmlformats.org/wordprocessingml/2006/main" xmlns:w10="urn:schemas-microsoft-com:office:word" xmlns:v="urn:schemas-microsoft-com:vml" xmlns:o="urn:schemas-microsoft-com:office:office" xmlns="" xmlns:w16se="http://schemas.microsoft.com/office/word/2015/wordml/symex" xmlns:cx="http://schemas.microsoft.com/office/drawing/2014/chartex"/>
                         </a:ext>
                       </a:extLst>
                     </wps:spPr>
@@ -1681,7 +1705,7 @@
         </mc:Choice>
         <mc:Fallback>
           <w:pict>
-            <v:shape w14:anchorId="5511F7C7" id="Snip Single Corner Rectangle 14" o:spid="_x0000_s1026" style="position:absolute;margin-left:475.65pt;margin-top:-64.75pt;width:126pt;height:117pt;rotation:-90;z-index:-251655680;visibility:visible;mso-wrap-style:square;mso-width-percent:0;mso-height-percent:0;mso-wrap-distance-left:9pt;mso-wrap-distance-top:0;mso-wrap-distance-right:9pt;mso-wrap-distance-bottom:0;mso-position-horizontal:absolute;mso-position-horizontal-relative:text;mso-position-vertical:absolute;mso-position-vertical-relative:text;mso-width-percent:0;mso-height-percent:0;mso-width-relative:margin;mso-height-relative:margin;v-text-anchor:middle" coordsize="1600200,1485900" o:gfxdata="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" path="m,l857250,r400050,742950l1600200,1485900,,1485900,,xe" fillcolor="#677378" stroked="f">
+            <v:shape w14:anchorId="04D6ACBA" id="Snip Single Corner Rectangle 14" o:spid="_x0000_s1026" style="position:absolute;margin-left:475.65pt;margin-top:-64.75pt;width:126pt;height:117pt;rotation:-90;z-index:-251655680;visibility:visible;mso-wrap-style:square;mso-width-percent:0;mso-height-percent:0;mso-wrap-distance-left:9pt;mso-wrap-distance-top:0;mso-wrap-distance-right:9pt;mso-wrap-distance-bottom:0;mso-position-horizontal:absolute;mso-position-horizontal-relative:text;mso-position-vertical:absolute;mso-position-vertical-relative:text;mso-width-percent:0;mso-height-percent:0;mso-width-relative:margin;mso-height-relative:margin;v-text-anchor:middle" coordsize="1600200,1485900" o:gfxdata="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" path="m,l857250,r400050,742950l1600200,1485900,,1485900,,xe" fillcolor="#677378" stroked="f">
               <v:shadow on="t" color="black" opacity="22937f" origin=",.5" offset="0,.63889mm"/>
               <v:path arrowok="t" o:connecttype="custom" o:connectlocs="0,0;857250,0;1257300,742950;1600200,1485900;0,1485900;0,0" o:connectangles="0,0,0,0,0,0"/>
             </v:shape>
@@ -1784,7 +1808,7 @@
         </mc:Choice>
         <mc:Fallback>
           <w:pict>
-            <v:rect w14:anchorId="184DE0B2" id="Rectángulo 2" o:spid="_x0000_s1026" style="position:absolute;margin-left:465.15pt;margin-top:17.8pt;width:29.7pt;height:25.5pt;z-index:251687936;visibility:visible;mso-wrap-style:square;mso-width-percent:0;mso-height-percent:0;mso-wrap-distance-left:9pt;mso-wrap-distance-top:0;mso-wrap-distance-right:9pt;mso-wrap-distance-bottom:0;mso-position-horizontal:absolute;mso-position-horizontal-relative:text;mso-position-vertical:absolute;mso-position-vertical-relative:text;mso-width-percent:0;mso-height-percent:0;mso-width-relative:margin;mso-height-relative:margin;v-text-anchor:middle" o:gfxdata="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" fillcolor="#b8c426" stroked="f" strokeweight="2pt"/>
+            <v:rect w14:anchorId="7E2E2CC2" id="Rectángulo 2" o:spid="_x0000_s1026" style="position:absolute;margin-left:465.15pt;margin-top:17.8pt;width:29.7pt;height:25.5pt;z-index:251687936;visibility:visible;mso-wrap-style:square;mso-width-percent:0;mso-height-percent:0;mso-wrap-distance-left:9pt;mso-wrap-distance-top:0;mso-wrap-distance-right:9pt;mso-wrap-distance-bottom:0;mso-position-horizontal:absolute;mso-position-horizontal-relative:text;mso-position-vertical:absolute;mso-position-vertical-relative:text;mso-width-percent:0;mso-height-percent:0;mso-width-relative:margin;mso-height-relative:margin;v-text-anchor:middle" o:gfxdata="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" fillcolor="#b8c426" stroked="f" strokeweight="2pt"/>
           </w:pict>
         </mc:Fallback>
       </mc:AlternateContent>
@@ -2434,7 +2458,7 @@
         </mc:Choice>
         <mc:Fallback>
           <w:pict>
-            <v:rect w14:anchorId="65E5F86B" id="Rectángulo 2" o:spid="_x0000_s1026" style="position:absolute;margin-left:470.7pt;margin-top:.25pt;width:16.2pt;height:14.25pt;z-index:251656192;visibility:visible;mso-wrap-style:square;mso-width-percent:0;mso-height-percent:0;mso-wrap-distance-left:9pt;mso-wrap-distance-top:0;mso-wrap-distance-right:9pt;mso-wrap-distance-bottom:0;mso-position-horizontal:absolute;mso-position-horizontal-relative:text;mso-position-vertical:absolute;mso-position-vertical-relative:text;mso-width-percent:0;mso-height-percent:0;mso-width-relative:margin;mso-height-relative:margin;v-text-anchor:middle" o:gfxdata="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" fillcolor="#b8c426" stroked="f" strokeweight="2pt"/>
+            <v:rect w14:anchorId="02105112" id="Rectángulo 2" o:spid="_x0000_s1026" style="position:absolute;margin-left:470.7pt;margin-top:.25pt;width:16.2pt;height:14.25pt;z-index:251656192;visibility:visible;mso-wrap-style:square;mso-width-percent:0;mso-height-percent:0;mso-wrap-distance-left:9pt;mso-wrap-distance-top:0;mso-wrap-distance-right:9pt;mso-wrap-distance-bottom:0;mso-position-horizontal:absolute;mso-position-horizontal-relative:text;mso-position-vertical:absolute;mso-position-vertical-relative:text;mso-width-percent:0;mso-height-percent:0;mso-width-relative:margin;mso-height-relative:margin;v-text-anchor:middle" o:gfxdata="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" fillcolor="#b8c426" stroked="f" strokeweight="2pt"/>
           </w:pict>
         </mc:Fallback>
       </mc:AlternateContent>
@@ -2515,7 +2539,7 @@
         </mc:Choice>
         <mc:Fallback>
           <w:pict>
-            <v:rect w14:anchorId="0F684015" id="Rectángulo 1" o:spid="_x0000_s1026" style="position:absolute;margin-left:-108.3pt;margin-top:-55.65pt;width:241.5pt;height:831.75pt;z-index:-251680768;visibility:visible;mso-wrap-style:square;mso-width-percent:0;mso-height-percent:0;mso-wrap-distance-left:9pt;mso-wrap-distance-top:0;mso-wrap-distance-right:9pt;mso-wrap-distance-bottom:0;mso-position-horizontal:absolute;mso-position-horizontal-relative:text;mso-position-vertical:absolute;mso-position-vertical-relative:text;mso-width-percent:0;mso-height-percent:0;mso-width-relative:margin;mso-height-relative:margin;v-text-anchor:middle" o:gfxdata="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" fillcolor="#b8c426" stroked="f" strokeweight="2pt"/>
+            <v:rect w14:anchorId="484F3F4A" id="Rectángulo 1" o:spid="_x0000_s1026" style="position:absolute;margin-left:-108.3pt;margin-top:-55.65pt;width:241.5pt;height:831.75pt;z-index:-251680768;visibility:visible;mso-wrap-style:square;mso-width-percent:0;mso-height-percent:0;mso-wrap-distance-left:9pt;mso-wrap-distance-top:0;mso-wrap-distance-right:9pt;mso-wrap-distance-bottom:0;mso-position-horizontal:absolute;mso-position-horizontal-relative:text;mso-position-vertical:absolute;mso-position-vertical-relative:text;mso-width-percent:0;mso-height-percent:0;mso-width-relative:margin;mso-height-relative:margin;v-text-anchor:middle" o:gfxdata="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" fillcolor="#b8c426" stroked="f" strokeweight="2pt"/>
           </w:pict>
         </mc:Fallback>
       </mc:AlternateContent>
@@ -3809,6 +3833,25 @@
       </w:tblBorders>
     </w:tblPr>
   </w:style>
+  <w:style w:type="paragraph" w:styleId="Descripcin">
+    <w:name w:val="caption"/>
+    <w:basedOn w:val="Normal"/>
+    <w:next w:val="Normal"/>
+    <w:uiPriority w:val="35"/>
+    <w:unhideWhenUsed/>
+    <w:qFormat/>
+    <w:rsid w:val="000935B7"/>
+    <w:pPr>
+      <w:spacing w:line="240" w:lineRule="auto"/>
+    </w:pPr>
+    <w:rPr>
+      <w:i/>
+      <w:iCs/>
+      <w:color w:val="1F497D" w:themeColor="text2"/>
+      <w:sz w:val="18"/>
+      <w:szCs w:val="18"/>
+    </w:rPr>
+  </w:style>
 </w:styles>
 </file>
 
@@ -4097,11 +4140,11 @@
         </c:dLbls>
         <c:marker val="1"/>
         <c:smooth val="0"/>
-        <c:axId val="-117089504"/>
-        <c:axId val="-117104192"/>
+        <c:axId val="440678256"/>
+        <c:axId val="440688592"/>
       </c:lineChart>
       <c:catAx>
-        <c:axId val="-117089504"/>
+        <c:axId val="440678256"/>
         <c:scaling>
           <c:orientation val="minMax"/>
         </c:scaling>
@@ -4144,7 +4187,7 @@
             <a:endParaRPr lang="es-MX"/>
           </a:p>
         </c:txPr>
-        <c:crossAx val="-117104192"/>
+        <c:crossAx val="440688592"/>
         <c:crosses val="autoZero"/>
         <c:auto val="1"/>
         <c:lblAlgn val="ctr"/>
@@ -4152,7 +4195,7 @@
         <c:noMultiLvlLbl val="0"/>
       </c:catAx>
       <c:valAx>
-        <c:axId val="-117104192"/>
+        <c:axId val="440688592"/>
         <c:scaling>
           <c:orientation val="minMax"/>
         </c:scaling>
@@ -4203,7 +4246,7 @@
             <a:endParaRPr lang="es-MX"/>
           </a:p>
         </c:txPr>
-        <c:crossAx val="-117089504"/>
+        <c:crossAx val="440678256"/>
         <c:crosses val="autoZero"/>
         <c:crossBetween val="between"/>
       </c:valAx>
@@ -4588,11 +4631,11 @@
           <c:showPercent val="0"/>
           <c:showBubbleSize val="0"/>
         </c:dLbls>
-        <c:axId val="-117103648"/>
-        <c:axId val="-117103104"/>
+        <c:axId val="440684240"/>
+        <c:axId val="440679344"/>
       </c:radarChart>
       <c:catAx>
-        <c:axId val="-117103648"/>
+        <c:axId val="440684240"/>
         <c:scaling>
           <c:orientation val="minMax"/>
         </c:scaling>
@@ -4635,7 +4678,7 @@
             <a:endParaRPr lang="es-MX"/>
           </a:p>
         </c:txPr>
-        <c:crossAx val="-117103104"/>
+        <c:crossAx val="440679344"/>
         <c:crosses val="autoZero"/>
         <c:auto val="1"/>
         <c:lblAlgn val="ctr"/>
@@ -4643,7 +4686,7 @@
         <c:noMultiLvlLbl val="0"/>
       </c:catAx>
       <c:valAx>
-        <c:axId val="-117103104"/>
+        <c:axId val="440679344"/>
         <c:scaling>
           <c:orientation val="minMax"/>
         </c:scaling>
@@ -4694,7 +4737,7 @@
             <a:endParaRPr lang="es-MX"/>
           </a:p>
         </c:txPr>
-        <c:crossAx val="-117103648"/>
+        <c:crossAx val="440684240"/>
         <c:crosses val="autoZero"/>
         <c:crossBetween val="between"/>
       </c:valAx>
@@ -4737,6 +4780,535 @@
         </a:p>
       </c:txPr>
     </c:legend>
+    <c:plotVisOnly val="1"/>
+    <c:dispBlanksAs val="gap"/>
+    <c:showDLblsOverMax val="0"/>
+  </c:chart>
+  <c:spPr>
+    <a:solidFill>
+      <a:schemeClr val="bg1"/>
+    </a:solidFill>
+    <a:ln w="9525" cap="flat" cmpd="sng" algn="ctr">
+      <a:solidFill>
+        <a:schemeClr val="tx1">
+          <a:lumMod val="15000"/>
+          <a:lumOff val="85000"/>
+        </a:schemeClr>
+      </a:solidFill>
+      <a:round/>
+    </a:ln>
+    <a:effectLst/>
+  </c:spPr>
+  <c:txPr>
+    <a:bodyPr/>
+    <a:lstStyle/>
+    <a:p>
+      <a:pPr>
+        <a:defRPr/>
+      </a:pPr>
+      <a:endParaRPr lang="es-MX"/>
+    </a:p>
+  </c:txPr>
+  <c:externalData r:id="rId3">
+    <c:autoUpdate val="0"/>
+  </c:externalData>
+</c:chartSpace>
+</file>
+
+<file path=word/charts/chart3.xml><?xml version="1.0" encoding="utf-8"?>
+<c:chartSpace xmlns:c="http://schemas.openxmlformats.org/drawingml/2006/chart" xmlns:a="http://schemas.openxmlformats.org/drawingml/2006/main" xmlns:r="http://schemas.openxmlformats.org/officeDocument/2006/relationships">
+  <c:date1904 val="0"/>
+  <c:lang val="es-ES"/>
+  <c:roundedCorners val="0"/>
+  <mc:AlternateContent xmlns:mc="http://schemas.openxmlformats.org/markup-compatibility/2006">
+    <mc:Choice xmlns:c14="http://schemas.microsoft.com/office/drawing/2007/8/2/chart" Requires="c14">
+      <c14:style val="102"/>
+    </mc:Choice>
+    <mc:Fallback>
+      <c:style val="2"/>
+    </mc:Fallback>
+  </mc:AlternateContent>
+  <c:chart>
+    <c:title>
+      <c:tx>
+        <c:rich>
+          <a:bodyPr rot="0" spcFirstLastPara="1" vertOverflow="ellipsis" vert="horz" wrap="square" anchor="ctr" anchorCtr="1"/>
+          <a:lstStyle/>
+          <a:p>
+            <a:pPr>
+              <a:defRPr sz="1400" b="0" i="0" u="none" strike="noStrike" kern="1200" spc="0" baseline="0">
+                <a:solidFill>
+                  <a:schemeClr val="tx1">
+                    <a:lumMod val="65000"/>
+                    <a:lumOff val="35000"/>
+                  </a:schemeClr>
+                </a:solidFill>
+                <a:latin typeface="+mn-lt"/>
+                <a:ea typeface="+mn-ea"/>
+                <a:cs typeface="+mn-cs"/>
+              </a:defRPr>
+            </a:pPr>
+            <a:r>
+              <a:rPr lang="es-MX" sz="1400" b="0" i="0" u="none" strike="noStrike" baseline="0" smtClean="0"/>
+              <a:t>Promedio general de participantes</a:t>
+            </a:r>
+            <a:endParaRPr lang="es-MX"/>
+          </a:p>
+        </c:rich>
+      </c:tx>
+      <c:overlay val="0"/>
+      <c:spPr>
+        <a:noFill/>
+        <a:ln>
+          <a:noFill/>
+        </a:ln>
+        <a:effectLst/>
+      </c:spPr>
+      <c:txPr>
+        <a:bodyPr rot="0" spcFirstLastPara="1" vertOverflow="ellipsis" vert="horz" wrap="square" anchor="ctr" anchorCtr="1"/>
+        <a:lstStyle/>
+        <a:p>
+          <a:pPr>
+            <a:defRPr sz="1400" b="0" i="0" u="none" strike="noStrike" kern="1200" spc="0" baseline="0">
+              <a:solidFill>
+                <a:schemeClr val="tx1">
+                  <a:lumMod val="65000"/>
+                  <a:lumOff val="35000"/>
+                </a:schemeClr>
+              </a:solidFill>
+              <a:latin typeface="+mn-lt"/>
+              <a:ea typeface="+mn-ea"/>
+              <a:cs typeface="+mn-cs"/>
+            </a:defRPr>
+          </a:pPr>
+          <a:endParaRPr lang="es-MX"/>
+        </a:p>
+      </c:txPr>
+    </c:title>
+    <c:autoTitleDeleted val="0"/>
+    <c:plotArea>
+      <c:layout/>
+      <c:scatterChart>
+        <c:scatterStyle val="lineMarker"/>
+        <c:varyColors val="0"/>
+        <c:ser>
+          <c:idx val="0"/>
+          <c:order val="0"/>
+          <c:tx>
+            <c:strRef>
+              <c:f>Hoja1!$B$1</c:f>
+              <c:strCache>
+                <c:ptCount val="1"/>
+                <c:pt idx="0">
+                  <c:v>PROMEDIO</c:v>
+                </c:pt>
+              </c:strCache>
+            </c:strRef>
+          </c:tx>
+          <c:spPr>
+            <a:ln w="28575" cap="rnd">
+              <a:noFill/>
+              <a:round/>
+            </a:ln>
+            <a:effectLst/>
+          </c:spPr>
+          <c:marker>
+            <c:symbol val="circle"/>
+            <c:size val="5"/>
+            <c:spPr>
+              <a:solidFill>
+                <a:schemeClr val="accent1"/>
+              </a:solidFill>
+              <a:ln w="9525">
+                <a:solidFill>
+                  <a:schemeClr val="accent1"/>
+                </a:solidFill>
+              </a:ln>
+              <a:effectLst/>
+            </c:spPr>
+          </c:marker>
+          <c:xVal>
+            <c:numRef>
+              <c:f>Hoja1!$A$2:$A$6</c:f>
+              <c:numCache>
+                <c:formatCode>General</c:formatCode>
+                <c:ptCount val="5"/>
+                <c:pt idx="0">
+                  <c:v>1</c:v>
+                </c:pt>
+                <c:pt idx="1">
+                  <c:v>2</c:v>
+                </c:pt>
+                <c:pt idx="2">
+                  <c:v>3</c:v>
+                </c:pt>
+                <c:pt idx="3">
+                  <c:v>4</c:v>
+                </c:pt>
+                <c:pt idx="4">
+                  <c:v>5</c:v>
+                </c:pt>
+              </c:numCache>
+            </c:numRef>
+          </c:xVal>
+          <c:yVal>
+            <c:numRef>
+              <c:f>Hoja1!$B$2:$B$6</c:f>
+              <c:numCache>
+                <c:formatCode>General</c:formatCode>
+                <c:ptCount val="5"/>
+                <c:pt idx="0">
+                  <c:v>2.7</c:v>
+                </c:pt>
+                <c:pt idx="1">
+                  <c:v>3.2</c:v>
+                </c:pt>
+                <c:pt idx="2">
+                  <c:v>3.8</c:v>
+                </c:pt>
+                <c:pt idx="3">
+                  <c:v>4.5</c:v>
+                </c:pt>
+                <c:pt idx="4">
+                  <c:v>2.5</c:v>
+                </c:pt>
+              </c:numCache>
+            </c:numRef>
+          </c:yVal>
+          <c:smooth val="0"/>
+        </c:ser>
+        <c:ser>
+          <c:idx val="1"/>
+          <c:order val="1"/>
+          <c:tx>
+            <c:strRef>
+              <c:f>Hoja1!$C$1</c:f>
+              <c:strCache>
+                <c:ptCount val="1"/>
+                <c:pt idx="0">
+                  <c:v>INDIVIDUAL</c:v>
+                </c:pt>
+              </c:strCache>
+            </c:strRef>
+          </c:tx>
+          <c:spPr>
+            <a:ln w="25400" cap="rnd">
+              <a:noFill/>
+              <a:round/>
+            </a:ln>
+            <a:effectLst/>
+          </c:spPr>
+          <c:marker>
+            <c:symbol val="circle"/>
+            <c:size val="5"/>
+            <c:spPr>
+              <a:solidFill>
+                <a:schemeClr val="accent2"/>
+              </a:solidFill>
+              <a:ln w="9525">
+                <a:solidFill>
+                  <a:schemeClr val="accent2"/>
+                </a:solidFill>
+              </a:ln>
+              <a:effectLst/>
+            </c:spPr>
+          </c:marker>
+          <c:xVal>
+            <c:numRef>
+              <c:f>Hoja1!$A$2:$A$6</c:f>
+              <c:numCache>
+                <c:formatCode>General</c:formatCode>
+                <c:ptCount val="5"/>
+                <c:pt idx="0">
+                  <c:v>1</c:v>
+                </c:pt>
+                <c:pt idx="1">
+                  <c:v>2</c:v>
+                </c:pt>
+                <c:pt idx="2">
+                  <c:v>3</c:v>
+                </c:pt>
+                <c:pt idx="3">
+                  <c:v>4</c:v>
+                </c:pt>
+                <c:pt idx="4">
+                  <c:v>5</c:v>
+                </c:pt>
+              </c:numCache>
+            </c:numRef>
+          </c:xVal>
+          <c:yVal>
+            <c:numRef>
+              <c:f>Hoja1!$C$2:$C$6</c:f>
+              <c:numCache>
+                <c:formatCode>General</c:formatCode>
+                <c:ptCount val="5"/>
+                <c:pt idx="2">
+                  <c:v>3.8</c:v>
+                </c:pt>
+              </c:numCache>
+            </c:numRef>
+          </c:yVal>
+          <c:smooth val="0"/>
+        </c:ser>
+        <c:dLbls>
+          <c:showLegendKey val="0"/>
+          <c:showVal val="0"/>
+          <c:showCatName val="0"/>
+          <c:showSerName val="0"/>
+          <c:showPercent val="0"/>
+          <c:showBubbleSize val="0"/>
+        </c:dLbls>
+        <c:axId val="440685872"/>
+        <c:axId val="440681520"/>
+      </c:scatterChart>
+      <c:valAx>
+        <c:axId val="440685872"/>
+        <c:scaling>
+          <c:orientation val="minMax"/>
+        </c:scaling>
+        <c:delete val="0"/>
+        <c:axPos val="b"/>
+        <c:majorGridlines>
+          <c:spPr>
+            <a:ln w="9525" cap="flat" cmpd="sng" algn="ctr">
+              <a:solidFill>
+                <a:schemeClr val="tx1">
+                  <a:lumMod val="15000"/>
+                  <a:lumOff val="85000"/>
+                </a:schemeClr>
+              </a:solidFill>
+              <a:round/>
+            </a:ln>
+            <a:effectLst/>
+          </c:spPr>
+        </c:majorGridlines>
+        <c:title>
+          <c:tx>
+            <c:rich>
+              <a:bodyPr rot="0" spcFirstLastPara="1" vertOverflow="ellipsis" vert="horz" wrap="square" anchor="ctr" anchorCtr="1"/>
+              <a:lstStyle/>
+              <a:p>
+                <a:pPr>
+                  <a:defRPr sz="1000" b="0" i="0" u="none" strike="noStrike" kern="1200" baseline="0">
+                    <a:solidFill>
+                      <a:schemeClr val="tx1">
+                        <a:lumMod val="65000"/>
+                        <a:lumOff val="35000"/>
+                      </a:schemeClr>
+                    </a:solidFill>
+                    <a:latin typeface="+mn-lt"/>
+                    <a:ea typeface="+mn-ea"/>
+                    <a:cs typeface="+mn-cs"/>
+                  </a:defRPr>
+                </a:pPr>
+                <a:r>
+                  <a:rPr lang="es-MX"/>
+                  <a:t>Id_Participante</a:t>
+                </a:r>
+              </a:p>
+            </c:rich>
+          </c:tx>
+          <c:overlay val="0"/>
+          <c:spPr>
+            <a:noFill/>
+            <a:ln>
+              <a:noFill/>
+            </a:ln>
+            <a:effectLst/>
+          </c:spPr>
+          <c:txPr>
+            <a:bodyPr rot="0" spcFirstLastPara="1" vertOverflow="ellipsis" vert="horz" wrap="square" anchor="ctr" anchorCtr="1"/>
+            <a:lstStyle/>
+            <a:p>
+              <a:pPr>
+                <a:defRPr sz="1000" b="0" i="0" u="none" strike="noStrike" kern="1200" baseline="0">
+                  <a:solidFill>
+                    <a:schemeClr val="tx1">
+                      <a:lumMod val="65000"/>
+                      <a:lumOff val="35000"/>
+                    </a:schemeClr>
+                  </a:solidFill>
+                  <a:latin typeface="+mn-lt"/>
+                  <a:ea typeface="+mn-ea"/>
+                  <a:cs typeface="+mn-cs"/>
+                </a:defRPr>
+              </a:pPr>
+              <a:endParaRPr lang="es-MX"/>
+            </a:p>
+          </c:txPr>
+        </c:title>
+        <c:numFmt formatCode="General" sourceLinked="1"/>
+        <c:majorTickMark val="none"/>
+        <c:minorTickMark val="none"/>
+        <c:tickLblPos val="nextTo"/>
+        <c:spPr>
+          <a:noFill/>
+          <a:ln w="9525" cap="flat" cmpd="sng" algn="ctr">
+            <a:solidFill>
+              <a:schemeClr val="tx1">
+                <a:lumMod val="25000"/>
+                <a:lumOff val="75000"/>
+              </a:schemeClr>
+            </a:solidFill>
+            <a:round/>
+          </a:ln>
+          <a:effectLst/>
+        </c:spPr>
+        <c:txPr>
+          <a:bodyPr rot="-60000000" spcFirstLastPara="1" vertOverflow="ellipsis" vert="horz" wrap="square" anchor="ctr" anchorCtr="1"/>
+          <a:lstStyle/>
+          <a:p>
+            <a:pPr>
+              <a:defRPr sz="900" b="0" i="0" u="none" strike="noStrike" kern="1200" baseline="0">
+                <a:solidFill>
+                  <a:schemeClr val="tx1">
+                    <a:lumMod val="65000"/>
+                    <a:lumOff val="35000"/>
+                  </a:schemeClr>
+                </a:solidFill>
+                <a:latin typeface="+mn-lt"/>
+                <a:ea typeface="+mn-ea"/>
+                <a:cs typeface="+mn-cs"/>
+              </a:defRPr>
+            </a:pPr>
+            <a:endParaRPr lang="es-MX"/>
+          </a:p>
+        </c:txPr>
+        <c:crossAx val="440681520"/>
+        <c:crosses val="autoZero"/>
+        <c:crossBetween val="midCat"/>
+      </c:valAx>
+      <c:valAx>
+        <c:axId val="440681520"/>
+        <c:scaling>
+          <c:orientation val="minMax"/>
+        </c:scaling>
+        <c:delete val="0"/>
+        <c:axPos val="l"/>
+        <c:majorGridlines>
+          <c:spPr>
+            <a:ln w="9525" cap="flat" cmpd="sng" algn="ctr">
+              <a:solidFill>
+                <a:schemeClr val="tx1">
+                  <a:lumMod val="15000"/>
+                  <a:lumOff val="85000"/>
+                </a:schemeClr>
+              </a:solidFill>
+              <a:round/>
+            </a:ln>
+            <a:effectLst/>
+          </c:spPr>
+        </c:majorGridlines>
+        <c:title>
+          <c:tx>
+            <c:rich>
+              <a:bodyPr rot="-5400000" spcFirstLastPara="1" vertOverflow="ellipsis" vert="horz" wrap="square" anchor="ctr" anchorCtr="1"/>
+              <a:lstStyle/>
+              <a:p>
+                <a:pPr>
+                  <a:defRPr sz="1000" b="0" i="0" u="none" strike="noStrike" kern="1200" baseline="0">
+                    <a:solidFill>
+                      <a:schemeClr val="tx1">
+                        <a:lumMod val="65000"/>
+                        <a:lumOff val="35000"/>
+                      </a:schemeClr>
+                    </a:solidFill>
+                    <a:latin typeface="+mn-lt"/>
+                    <a:ea typeface="+mn-ea"/>
+                    <a:cs typeface="+mn-cs"/>
+                  </a:defRPr>
+                </a:pPr>
+                <a:r>
+                  <a:rPr lang="es-MX"/>
+                  <a:t>Promedio</a:t>
+                </a:r>
+                <a:r>
+                  <a:rPr lang="es-MX" baseline="0"/>
+                  <a:t> general</a:t>
+                </a:r>
+                <a:endParaRPr lang="es-MX"/>
+              </a:p>
+            </c:rich>
+          </c:tx>
+          <c:overlay val="0"/>
+          <c:spPr>
+            <a:noFill/>
+            <a:ln>
+              <a:noFill/>
+            </a:ln>
+            <a:effectLst/>
+          </c:spPr>
+          <c:txPr>
+            <a:bodyPr rot="-5400000" spcFirstLastPara="1" vertOverflow="ellipsis" vert="horz" wrap="square" anchor="ctr" anchorCtr="1"/>
+            <a:lstStyle/>
+            <a:p>
+              <a:pPr>
+                <a:defRPr sz="1000" b="0" i="0" u="none" strike="noStrike" kern="1200" baseline="0">
+                  <a:solidFill>
+                    <a:schemeClr val="tx1">
+                      <a:lumMod val="65000"/>
+                      <a:lumOff val="35000"/>
+                    </a:schemeClr>
+                  </a:solidFill>
+                  <a:latin typeface="+mn-lt"/>
+                  <a:ea typeface="+mn-ea"/>
+                  <a:cs typeface="+mn-cs"/>
+                </a:defRPr>
+              </a:pPr>
+              <a:endParaRPr lang="es-MX"/>
+            </a:p>
+          </c:txPr>
+        </c:title>
+        <c:numFmt formatCode="General" sourceLinked="1"/>
+        <c:majorTickMark val="none"/>
+        <c:minorTickMark val="none"/>
+        <c:tickLblPos val="nextTo"/>
+        <c:spPr>
+          <a:noFill/>
+          <a:ln w="9525" cap="flat" cmpd="sng" algn="ctr">
+            <a:solidFill>
+              <a:schemeClr val="tx1">
+                <a:lumMod val="25000"/>
+                <a:lumOff val="75000"/>
+              </a:schemeClr>
+            </a:solidFill>
+            <a:round/>
+          </a:ln>
+          <a:effectLst/>
+        </c:spPr>
+        <c:txPr>
+          <a:bodyPr rot="-60000000" spcFirstLastPara="1" vertOverflow="ellipsis" vert="horz" wrap="square" anchor="ctr" anchorCtr="1"/>
+          <a:lstStyle/>
+          <a:p>
+            <a:pPr>
+              <a:defRPr sz="900" b="0" i="0" u="none" strike="noStrike" kern="1200" baseline="0">
+                <a:solidFill>
+                  <a:schemeClr val="tx1">
+                    <a:lumMod val="65000"/>
+                    <a:lumOff val="35000"/>
+                  </a:schemeClr>
+                </a:solidFill>
+                <a:latin typeface="+mn-lt"/>
+                <a:ea typeface="+mn-ea"/>
+                <a:cs typeface="+mn-cs"/>
+              </a:defRPr>
+            </a:pPr>
+            <a:endParaRPr lang="es-MX"/>
+          </a:p>
+        </c:txPr>
+        <c:crossAx val="440685872"/>
+        <c:crosses val="autoZero"/>
+        <c:crossBetween val="midCat"/>
+      </c:valAx>
+      <c:spPr>
+        <a:noFill/>
+        <a:ln>
+          <a:noFill/>
+        </a:ln>
+        <a:effectLst/>
+      </c:spPr>
+    </c:plotArea>
     <c:plotVisOnly val="1"/>
     <c:dispBlanksAs val="gap"/>
     <c:showDLblsOverMax val="0"/>
@@ -4852,6 +5424,46 @@
 </cs:colorStyle>
 </file>
 
+<file path=word/charts/colors3.xml><?xml version="1.0" encoding="utf-8"?>
+<cs:colorStyle xmlns:cs="http://schemas.microsoft.com/office/drawing/2012/chartStyle" xmlns:a="http://schemas.openxmlformats.org/drawingml/2006/main" meth="cycle" id="10">
+  <a:schemeClr val="accent1"/>
+  <a:schemeClr val="accent2"/>
+  <a:schemeClr val="accent3"/>
+  <a:schemeClr val="accent4"/>
+  <a:schemeClr val="accent5"/>
+  <a:schemeClr val="accent6"/>
+  <cs:variation/>
+  <cs:variation>
+    <a:lumMod val="60000"/>
+  </cs:variation>
+  <cs:variation>
+    <a:lumMod val="80000"/>
+    <a:lumOff val="20000"/>
+  </cs:variation>
+  <cs:variation>
+    <a:lumMod val="80000"/>
+  </cs:variation>
+  <cs:variation>
+    <a:lumMod val="60000"/>
+    <a:lumOff val="40000"/>
+  </cs:variation>
+  <cs:variation>
+    <a:lumMod val="50000"/>
+  </cs:variation>
+  <cs:variation>
+    <a:lumMod val="70000"/>
+    <a:lumOff val="30000"/>
+  </cs:variation>
+  <cs:variation>
+    <a:lumMod val="70000"/>
+  </cs:variation>
+  <cs:variation>
+    <a:lumMod val="50000"/>
+    <a:lumOff val="50000"/>
+  </cs:variation>
+</cs:colorStyle>
+</file>
+
 <file path=word/charts/style1.xml><?xml version="1.0" encoding="utf-8"?>
 <cs:chartStyle xmlns:cs="http://schemas.microsoft.com/office/drawing/2012/chartStyle" xmlns:a="http://schemas.openxmlformats.org/drawingml/2006/main" id="332">
   <cs:axisTitle>
@@ -5841,6 +6453,522 @@
         <a:lumOff val="35000"/>
       </a:schemeClr>
     </cs:fontRef>
+    <cs:defRPr sz="900" kern="1200"/>
+  </cs:valueAxis>
+  <cs:wall>
+    <cs:lnRef idx="0"/>
+    <cs:fillRef idx="0"/>
+    <cs:effectRef idx="0"/>
+    <cs:fontRef idx="minor">
+      <a:schemeClr val="tx1"/>
+    </cs:fontRef>
+    <cs:spPr>
+      <a:noFill/>
+      <a:ln>
+        <a:noFill/>
+      </a:ln>
+    </cs:spPr>
+  </cs:wall>
+</cs:chartStyle>
+</file>
+
+<file path=word/charts/style3.xml><?xml version="1.0" encoding="utf-8"?>
+<cs:chartStyle xmlns:cs="http://schemas.microsoft.com/office/drawing/2012/chartStyle" xmlns:a="http://schemas.openxmlformats.org/drawingml/2006/main" id="240">
+  <cs:axisTitle>
+    <cs:lnRef idx="0"/>
+    <cs:fillRef idx="0"/>
+    <cs:effectRef idx="0"/>
+    <cs:fontRef idx="minor">
+      <a:schemeClr val="tx1">
+        <a:lumMod val="65000"/>
+        <a:lumOff val="35000"/>
+      </a:schemeClr>
+    </cs:fontRef>
+    <cs:defRPr sz="1000" kern="1200"/>
+  </cs:axisTitle>
+  <cs:categoryAxis>
+    <cs:lnRef idx="0"/>
+    <cs:fillRef idx="0"/>
+    <cs:effectRef idx="0"/>
+    <cs:fontRef idx="minor">
+      <a:schemeClr val="tx1">
+        <a:lumMod val="65000"/>
+        <a:lumOff val="35000"/>
+      </a:schemeClr>
+    </cs:fontRef>
+    <cs:spPr>
+      <a:ln w="9525" cap="flat" cmpd="sng" algn="ctr">
+        <a:solidFill>
+          <a:schemeClr val="tx1">
+            <a:lumMod val="25000"/>
+            <a:lumOff val="75000"/>
+          </a:schemeClr>
+        </a:solidFill>
+        <a:round/>
+      </a:ln>
+    </cs:spPr>
+    <cs:defRPr sz="900" kern="1200"/>
+  </cs:categoryAxis>
+  <cs:chartArea mods="allowNoFillOverride allowNoLineOverride">
+    <cs:lnRef idx="0"/>
+    <cs:fillRef idx="0"/>
+    <cs:effectRef idx="0"/>
+    <cs:fontRef idx="minor">
+      <a:schemeClr val="tx1"/>
+    </cs:fontRef>
+    <cs:spPr>
+      <a:solidFill>
+        <a:schemeClr val="bg1"/>
+      </a:solidFill>
+      <a:ln w="9525" cap="flat" cmpd="sng" algn="ctr">
+        <a:solidFill>
+          <a:schemeClr val="tx1">
+            <a:lumMod val="15000"/>
+            <a:lumOff val="85000"/>
+          </a:schemeClr>
+        </a:solidFill>
+        <a:round/>
+      </a:ln>
+    </cs:spPr>
+    <cs:defRPr sz="1000" kern="1200"/>
+  </cs:chartArea>
+  <cs:dataLabel>
+    <cs:lnRef idx="0"/>
+    <cs:fillRef idx="0"/>
+    <cs:effectRef idx="0"/>
+    <cs:fontRef idx="minor">
+      <a:schemeClr val="tx1">
+        <a:lumMod val="75000"/>
+        <a:lumOff val="25000"/>
+      </a:schemeClr>
+    </cs:fontRef>
+    <cs:defRPr sz="900" kern="1200"/>
+  </cs:dataLabel>
+  <cs:dataLabelCallout>
+    <cs:lnRef idx="0"/>
+    <cs:fillRef idx="0"/>
+    <cs:effectRef idx="0"/>
+    <cs:fontRef idx="minor">
+      <a:schemeClr val="dk1">
+        <a:lumMod val="65000"/>
+        <a:lumOff val="35000"/>
+      </a:schemeClr>
+    </cs:fontRef>
+    <cs:spPr>
+      <a:solidFill>
+        <a:schemeClr val="lt1"/>
+      </a:solidFill>
+      <a:ln>
+        <a:solidFill>
+          <a:schemeClr val="dk1">
+            <a:lumMod val="25000"/>
+            <a:lumOff val="75000"/>
+          </a:schemeClr>
+        </a:solidFill>
+      </a:ln>
+    </cs:spPr>
+    <cs:defRPr sz="900" kern="1200"/>
+    <cs:bodyPr rot="0" spcFirstLastPara="1" vertOverflow="clip" horzOverflow="clip" vert="horz" wrap="square" lIns="36576" tIns="18288" rIns="36576" bIns="18288" anchor="ctr" anchorCtr="1">
+      <a:spAutoFit/>
+    </cs:bodyPr>
+  </cs:dataLabelCallout>
+  <cs:dataPoint>
+    <cs:lnRef idx="0"/>
+    <cs:fillRef idx="1">
+      <cs:styleClr val="auto"/>
+    </cs:fillRef>
+    <cs:effectRef idx="0"/>
+    <cs:fontRef idx="minor">
+      <a:schemeClr val="tx1"/>
+    </cs:fontRef>
+  </cs:dataPoint>
+  <cs:dataPoint3D>
+    <cs:lnRef idx="0"/>
+    <cs:fillRef idx="1">
+      <cs:styleClr val="auto"/>
+    </cs:fillRef>
+    <cs:effectRef idx="0"/>
+    <cs:fontRef idx="minor">
+      <a:schemeClr val="tx1"/>
+    </cs:fontRef>
+  </cs:dataPoint3D>
+  <cs:dataPointLine>
+    <cs:lnRef idx="0">
+      <cs:styleClr val="auto"/>
+    </cs:lnRef>
+    <cs:fillRef idx="1"/>
+    <cs:effectRef idx="0"/>
+    <cs:fontRef idx="minor">
+      <a:schemeClr val="tx1"/>
+    </cs:fontRef>
+    <cs:spPr>
+      <a:ln w="19050" cap="rnd">
+        <a:solidFill>
+          <a:schemeClr val="phClr"/>
+        </a:solidFill>
+        <a:round/>
+      </a:ln>
+    </cs:spPr>
+  </cs:dataPointLine>
+  <cs:dataPointMarker>
+    <cs:lnRef idx="0">
+      <cs:styleClr val="auto"/>
+    </cs:lnRef>
+    <cs:fillRef idx="1">
+      <cs:styleClr val="auto"/>
+    </cs:fillRef>
+    <cs:effectRef idx="0"/>
+    <cs:fontRef idx="minor">
+      <a:schemeClr val="tx1"/>
+    </cs:fontRef>
+    <cs:spPr>
+      <a:ln w="9525">
+        <a:solidFill>
+          <a:schemeClr val="phClr"/>
+        </a:solidFill>
+      </a:ln>
+    </cs:spPr>
+  </cs:dataPointMarker>
+  <cs:dataPointMarkerLayout symbol="circle" size="5"/>
+  <cs:dataPointWireframe>
+    <cs:lnRef idx="0">
+      <cs:styleClr val="auto"/>
+    </cs:lnRef>
+    <cs:fillRef idx="0"/>
+    <cs:effectRef idx="0"/>
+    <cs:fontRef idx="minor">
+      <a:schemeClr val="dk1"/>
+    </cs:fontRef>
+    <cs:spPr>
+      <a:ln w="9525" cap="rnd">
+        <a:solidFill>
+          <a:schemeClr val="phClr"/>
+        </a:solidFill>
+        <a:round/>
+      </a:ln>
+    </cs:spPr>
+  </cs:dataPointWireframe>
+  <cs:dataTable>
+    <cs:lnRef idx="0"/>
+    <cs:fillRef idx="0"/>
+    <cs:effectRef idx="0"/>
+    <cs:fontRef idx="minor">
+      <a:schemeClr val="tx1">
+        <a:lumMod val="65000"/>
+        <a:lumOff val="35000"/>
+      </a:schemeClr>
+    </cs:fontRef>
+    <cs:spPr>
+      <a:noFill/>
+      <a:ln w="9525" cap="flat" cmpd="sng" algn="ctr">
+        <a:solidFill>
+          <a:schemeClr val="tx1">
+            <a:lumMod val="15000"/>
+            <a:lumOff val="85000"/>
+          </a:schemeClr>
+        </a:solidFill>
+        <a:round/>
+      </a:ln>
+    </cs:spPr>
+    <cs:defRPr sz="900" kern="1200"/>
+  </cs:dataTable>
+  <cs:downBar>
+    <cs:lnRef idx="0"/>
+    <cs:fillRef idx="0"/>
+    <cs:effectRef idx="0"/>
+    <cs:fontRef idx="minor">
+      <a:schemeClr val="tx1"/>
+    </cs:fontRef>
+    <cs:spPr>
+      <a:solidFill>
+        <a:schemeClr val="dk1">
+          <a:lumMod val="75000"/>
+          <a:lumOff val="25000"/>
+        </a:schemeClr>
+      </a:solidFill>
+      <a:ln w="9525" cap="flat" cmpd="sng" algn="ctr">
+        <a:solidFill>
+          <a:schemeClr val="tx1">
+            <a:lumMod val="65000"/>
+            <a:lumOff val="35000"/>
+          </a:schemeClr>
+        </a:solidFill>
+        <a:round/>
+      </a:ln>
+    </cs:spPr>
+  </cs:downBar>
+  <cs:dropLine>
+    <cs:lnRef idx="0"/>
+    <cs:fillRef idx="0"/>
+    <cs:effectRef idx="0"/>
+    <cs:fontRef idx="minor">
+      <a:schemeClr val="tx1"/>
+    </cs:fontRef>
+    <cs:spPr>
+      <a:ln w="9525" cap="flat" cmpd="sng" algn="ctr">
+        <a:solidFill>
+          <a:schemeClr val="tx1">
+            <a:lumMod val="35000"/>
+            <a:lumOff val="65000"/>
+          </a:schemeClr>
+        </a:solidFill>
+        <a:round/>
+      </a:ln>
+    </cs:spPr>
+  </cs:dropLine>
+  <cs:errorBar>
+    <cs:lnRef idx="0"/>
+    <cs:fillRef idx="0"/>
+    <cs:effectRef idx="0"/>
+    <cs:fontRef idx="minor">
+      <a:schemeClr val="tx1"/>
+    </cs:fontRef>
+    <cs:spPr>
+      <a:ln w="9525" cap="flat" cmpd="sng" algn="ctr">
+        <a:solidFill>
+          <a:schemeClr val="tx1">
+            <a:lumMod val="65000"/>
+            <a:lumOff val="35000"/>
+          </a:schemeClr>
+        </a:solidFill>
+        <a:round/>
+      </a:ln>
+    </cs:spPr>
+  </cs:errorBar>
+  <cs:floor>
+    <cs:lnRef idx="0"/>
+    <cs:fillRef idx="0"/>
+    <cs:effectRef idx="0"/>
+    <cs:fontRef idx="minor">
+      <a:schemeClr val="tx1"/>
+    </cs:fontRef>
+    <cs:spPr>
+      <a:noFill/>
+      <a:ln>
+        <a:noFill/>
+      </a:ln>
+    </cs:spPr>
+  </cs:floor>
+  <cs:gridlineMajor>
+    <cs:lnRef idx="0"/>
+    <cs:fillRef idx="0"/>
+    <cs:effectRef idx="0"/>
+    <cs:fontRef idx="minor">
+      <a:schemeClr val="tx1"/>
+    </cs:fontRef>
+    <cs:spPr>
+      <a:ln w="9525" cap="flat" cmpd="sng" algn="ctr">
+        <a:solidFill>
+          <a:schemeClr val="tx1">
+            <a:lumMod val="15000"/>
+            <a:lumOff val="85000"/>
+          </a:schemeClr>
+        </a:solidFill>
+        <a:round/>
+      </a:ln>
+    </cs:spPr>
+  </cs:gridlineMajor>
+  <cs:gridlineMinor>
+    <cs:lnRef idx="0"/>
+    <cs:fillRef idx="0"/>
+    <cs:effectRef idx="0"/>
+    <cs:fontRef idx="minor">
+      <a:schemeClr val="tx1"/>
+    </cs:fontRef>
+    <cs:spPr>
+      <a:ln w="9525" cap="flat" cmpd="sng" algn="ctr">
+        <a:solidFill>
+          <a:schemeClr val="tx1">
+            <a:lumMod val="5000"/>
+            <a:lumOff val="95000"/>
+          </a:schemeClr>
+        </a:solidFill>
+        <a:round/>
+      </a:ln>
+    </cs:spPr>
+  </cs:gridlineMinor>
+  <cs:hiLoLine>
+    <cs:lnRef idx="0"/>
+    <cs:fillRef idx="0"/>
+    <cs:effectRef idx="0"/>
+    <cs:fontRef idx="minor">
+      <a:schemeClr val="tx1"/>
+    </cs:fontRef>
+    <cs:spPr>
+      <a:ln w="9525" cap="flat" cmpd="sng" algn="ctr">
+        <a:solidFill>
+          <a:schemeClr val="tx1">
+            <a:lumMod val="50000"/>
+            <a:lumOff val="50000"/>
+          </a:schemeClr>
+        </a:solidFill>
+        <a:round/>
+      </a:ln>
+    </cs:spPr>
+  </cs:hiLoLine>
+  <cs:leaderLine>
+    <cs:lnRef idx="0"/>
+    <cs:fillRef idx="0"/>
+    <cs:effectRef idx="0"/>
+    <cs:fontRef idx="minor">
+      <a:schemeClr val="tx1"/>
+    </cs:fontRef>
+    <cs:spPr>
+      <a:ln w="9525" cap="flat" cmpd="sng" algn="ctr">
+        <a:solidFill>
+          <a:schemeClr val="tx1">
+            <a:lumMod val="35000"/>
+            <a:lumOff val="65000"/>
+          </a:schemeClr>
+        </a:solidFill>
+        <a:round/>
+      </a:ln>
+    </cs:spPr>
+  </cs:leaderLine>
+  <cs:legend>
+    <cs:lnRef idx="0"/>
+    <cs:fillRef idx="0"/>
+    <cs:effectRef idx="0"/>
+    <cs:fontRef idx="minor">
+      <a:schemeClr val="tx1">
+        <a:lumMod val="65000"/>
+        <a:lumOff val="35000"/>
+      </a:schemeClr>
+    </cs:fontRef>
+    <cs:defRPr sz="900" kern="1200"/>
+  </cs:legend>
+  <cs:plotArea mods="allowNoFillOverride allowNoLineOverride">
+    <cs:lnRef idx="0"/>
+    <cs:fillRef idx="0"/>
+    <cs:effectRef idx="0"/>
+    <cs:fontRef idx="minor">
+      <a:schemeClr val="tx1"/>
+    </cs:fontRef>
+  </cs:plotArea>
+  <cs:plotArea3D mods="allowNoFillOverride allowNoLineOverride">
+    <cs:lnRef idx="0"/>
+    <cs:fillRef idx="0"/>
+    <cs:effectRef idx="0"/>
+    <cs:fontRef idx="minor">
+      <a:schemeClr val="tx1"/>
+    </cs:fontRef>
+  </cs:plotArea3D>
+  <cs:seriesAxis>
+    <cs:lnRef idx="0"/>
+    <cs:fillRef idx="0"/>
+    <cs:effectRef idx="0"/>
+    <cs:fontRef idx="minor">
+      <a:schemeClr val="tx1">
+        <a:lumMod val="65000"/>
+        <a:lumOff val="35000"/>
+      </a:schemeClr>
+    </cs:fontRef>
+    <cs:defRPr sz="900" kern="1200"/>
+  </cs:seriesAxis>
+  <cs:seriesLine>
+    <cs:lnRef idx="0"/>
+    <cs:fillRef idx="0"/>
+    <cs:effectRef idx="0"/>
+    <cs:fontRef idx="minor">
+      <a:schemeClr val="tx1"/>
+    </cs:fontRef>
+    <cs:spPr>
+      <a:ln w="9525" cap="flat" cmpd="sng" algn="ctr">
+        <a:solidFill>
+          <a:schemeClr val="tx1">
+            <a:lumMod val="35000"/>
+            <a:lumOff val="65000"/>
+          </a:schemeClr>
+        </a:solidFill>
+        <a:round/>
+      </a:ln>
+    </cs:spPr>
+  </cs:seriesLine>
+  <cs:title>
+    <cs:lnRef idx="0"/>
+    <cs:fillRef idx="0"/>
+    <cs:effectRef idx="0"/>
+    <cs:fontRef idx="minor">
+      <a:schemeClr val="tx1">
+        <a:lumMod val="65000"/>
+        <a:lumOff val="35000"/>
+      </a:schemeClr>
+    </cs:fontRef>
+    <cs:defRPr sz="1400" b="0" kern="1200" spc="0" baseline="0"/>
+  </cs:title>
+  <cs:trendline>
+    <cs:lnRef idx="0">
+      <cs:styleClr val="auto"/>
+    </cs:lnRef>
+    <cs:fillRef idx="0"/>
+    <cs:effectRef idx="0"/>
+    <cs:fontRef idx="minor">
+      <a:schemeClr val="tx1"/>
+    </cs:fontRef>
+    <cs:spPr>
+      <a:ln w="19050" cap="rnd">
+        <a:solidFill>
+          <a:schemeClr val="phClr"/>
+        </a:solidFill>
+        <a:prstDash val="sysDot"/>
+      </a:ln>
+    </cs:spPr>
+  </cs:trendline>
+  <cs:trendlineLabel>
+    <cs:lnRef idx="0"/>
+    <cs:fillRef idx="0"/>
+    <cs:effectRef idx="0"/>
+    <cs:fontRef idx="minor">
+      <a:schemeClr val="tx1">
+        <a:lumMod val="65000"/>
+        <a:lumOff val="35000"/>
+      </a:schemeClr>
+    </cs:fontRef>
+    <cs:defRPr sz="900" kern="1200"/>
+  </cs:trendlineLabel>
+  <cs:upBar>
+    <cs:lnRef idx="0"/>
+    <cs:fillRef idx="0"/>
+    <cs:effectRef idx="0"/>
+    <cs:fontRef idx="minor">
+      <a:schemeClr val="tx1"/>
+    </cs:fontRef>
+    <cs:spPr>
+      <a:solidFill>
+        <a:schemeClr val="lt1"/>
+      </a:solidFill>
+      <a:ln w="9525" cap="flat" cmpd="sng" algn="ctr">
+        <a:solidFill>
+          <a:schemeClr val="tx1">
+            <a:lumMod val="65000"/>
+            <a:lumOff val="35000"/>
+          </a:schemeClr>
+        </a:solidFill>
+        <a:round/>
+      </a:ln>
+    </cs:spPr>
+  </cs:upBar>
+  <cs:valueAxis>
+    <cs:lnRef idx="0"/>
+    <cs:fillRef idx="0"/>
+    <cs:effectRef idx="0"/>
+    <cs:fontRef idx="minor">
+      <a:schemeClr val="tx1">
+        <a:lumMod val="65000"/>
+        <a:lumOff val="35000"/>
+      </a:schemeClr>
+    </cs:fontRef>
+    <cs:spPr>
+      <a:ln w="9525" cap="flat" cmpd="sng" algn="ctr">
+        <a:solidFill>
+          <a:schemeClr val="tx1">
+            <a:lumMod val="25000"/>
+            <a:lumOff val="75000"/>
+          </a:schemeClr>
+        </a:solidFill>
+        <a:round/>
+      </a:ln>
+    </cs:spPr>
     <cs:defRPr sz="900" kern="1200"/>
   </cs:valueAxis>
   <cs:wall>
@@ -6150,7 +7278,7 @@
 </file>
 
 <file path=customXml/itemProps1.xml><?xml version="1.0" encoding="utf-8"?>
-<ds:datastoreItem xmlns:ds="http://schemas.openxmlformats.org/officeDocument/2006/customXml" ds:itemID="{EC977142-1C0B-4101-91B9-F66C087D8447}">
+<ds:datastoreItem xmlns:ds="http://schemas.openxmlformats.org/officeDocument/2006/customXml" ds:itemID="{4707DD64-2591-4AE7-8001-07C872CF8B31}">
   <ds:schemaRefs>
     <ds:schemaRef ds:uri="http://schemas.openxmlformats.org/officeDocument/2006/bibliography"/>
   </ds:schemaRefs>

</xml_diff>